<commit_message>
edit SRS_Open Unsecured OverDraft_v1.0.docx
</commit_message>
<xml_diff>
--- a/Lending/Document/SRS_Open Unsecured OverDraft_v1.0.docx
+++ b/Lending/Document/SRS_Open Unsecured OverDraft_v1.0.docx
@@ -2259,8 +2259,6 @@
       <w:bookmarkEnd w:id="5"/>
       <w:bookmarkEnd w:id="6"/>
     </w:p>
-    <w:bookmarkStart w:id="7" w:name="_GoBack"/>
-    <w:bookmarkEnd w:id="7"/>
     <w:p>
       <w:pPr>
         <w:pStyle w:val="TOC1"/>
@@ -4114,7 +4112,7 @@
           <w:lang w:val="en-GB"/>
         </w:rPr>
       </w:pPr>
-      <w:bookmarkStart w:id="8" w:name="_Toc1483159"/>
+      <w:bookmarkStart w:id="7" w:name="_Toc1483159"/>
       <w:proofErr w:type="spellStart"/>
       <w:r>
         <w:rPr>
@@ -4141,15 +4139,15 @@
         <w:t>thiệu</w:t>
       </w:r>
       <w:bookmarkEnd w:id="3"/>
-      <w:bookmarkEnd w:id="8"/>
+      <w:bookmarkEnd w:id="7"/>
       <w:proofErr w:type="spellEnd"/>
     </w:p>
     <w:p>
       <w:pPr>
         <w:pStyle w:val="Heading2"/>
       </w:pPr>
-      <w:bookmarkStart w:id="9" w:name="_Toc360108584"/>
-      <w:bookmarkStart w:id="10" w:name="_Toc1483160"/>
+      <w:bookmarkStart w:id="8" w:name="_Toc360108584"/>
+      <w:bookmarkStart w:id="9" w:name="_Toc1483160"/>
       <w:proofErr w:type="spellStart"/>
       <w:r>
         <w:t>Mục</w:t>
@@ -4186,8 +4184,8 @@
       <w:r>
         <w:t>liệu</w:t>
       </w:r>
+      <w:bookmarkEnd w:id="8"/>
       <w:bookmarkEnd w:id="9"/>
-      <w:bookmarkEnd w:id="10"/>
       <w:proofErr w:type="spellEnd"/>
     </w:p>
     <w:p>
@@ -4600,40 +4598,40 @@
       <w:pPr>
         <w:pStyle w:val="Heading2"/>
       </w:pPr>
-      <w:bookmarkStart w:id="11" w:name="_Phạm_vi_của"/>
-      <w:bookmarkStart w:id="12" w:name="_Toc360108585"/>
-      <w:bookmarkStart w:id="13" w:name="_Toc1483161"/>
+      <w:bookmarkStart w:id="10" w:name="_Phạm_vi_của"/>
+      <w:bookmarkStart w:id="11" w:name="_Toc360108585"/>
+      <w:bookmarkStart w:id="12" w:name="_Toc1483161"/>
+      <w:bookmarkEnd w:id="10"/>
+      <w:proofErr w:type="spellStart"/>
+      <w:r>
+        <w:t>Phạm</w:t>
+      </w:r>
+      <w:proofErr w:type="spellEnd"/>
+      <w:r>
+        <w:t xml:space="preserve"> vi </w:t>
+      </w:r>
+      <w:proofErr w:type="spellStart"/>
+      <w:r>
+        <w:t>của</w:t>
+      </w:r>
+      <w:proofErr w:type="spellEnd"/>
+      <w:r>
+        <w:t xml:space="preserve"> </w:t>
+      </w:r>
+      <w:proofErr w:type="spellStart"/>
+      <w:r>
+        <w:t>tài</w:t>
+      </w:r>
+      <w:proofErr w:type="spellEnd"/>
+      <w:r>
+        <w:t xml:space="preserve"> </w:t>
+      </w:r>
+      <w:proofErr w:type="spellStart"/>
+      <w:r>
+        <w:t>liệu</w:t>
+      </w:r>
       <w:bookmarkEnd w:id="11"/>
-      <w:proofErr w:type="spellStart"/>
-      <w:r>
-        <w:t>Phạm</w:t>
-      </w:r>
-      <w:proofErr w:type="spellEnd"/>
-      <w:r>
-        <w:t xml:space="preserve"> vi </w:t>
-      </w:r>
-      <w:proofErr w:type="spellStart"/>
-      <w:r>
-        <w:t>của</w:t>
-      </w:r>
-      <w:proofErr w:type="spellEnd"/>
-      <w:r>
-        <w:t xml:space="preserve"> </w:t>
-      </w:r>
-      <w:proofErr w:type="spellStart"/>
-      <w:r>
-        <w:t>tài</w:t>
-      </w:r>
-      <w:proofErr w:type="spellEnd"/>
-      <w:r>
-        <w:t xml:space="preserve"> </w:t>
-      </w:r>
-      <w:proofErr w:type="spellStart"/>
-      <w:r>
-        <w:t>liệu</w:t>
-      </w:r>
       <w:bookmarkEnd w:id="12"/>
-      <w:bookmarkEnd w:id="13"/>
       <w:proofErr w:type="spellEnd"/>
     </w:p>
     <w:p>
@@ -5369,8 +5367,8 @@
       <w:pPr>
         <w:pStyle w:val="Heading2"/>
       </w:pPr>
-      <w:bookmarkStart w:id="14" w:name="_Toc360108586"/>
-      <w:bookmarkStart w:id="15" w:name="_Toc1483162"/>
+      <w:bookmarkStart w:id="13" w:name="_Toc360108586"/>
+      <w:bookmarkStart w:id="14" w:name="_Toc1483162"/>
       <w:proofErr w:type="spellStart"/>
       <w:r>
         <w:t>Thuật</w:t>
@@ -5399,8 +5397,8 @@
       <w:r>
         <w:t>dụng</w:t>
       </w:r>
+      <w:bookmarkEnd w:id="13"/>
       <w:bookmarkEnd w:id="14"/>
-      <w:bookmarkEnd w:id="15"/>
       <w:proofErr w:type="spellEnd"/>
     </w:p>
     <w:tbl>
@@ -6512,40 +6510,40 @@
       <w:pPr>
         <w:pStyle w:val="Heading2"/>
       </w:pPr>
-      <w:bookmarkStart w:id="16" w:name="_Tài_liệu_tham"/>
-      <w:bookmarkStart w:id="17" w:name="_Toc360108587"/>
-      <w:bookmarkStart w:id="18" w:name="_Toc1483163"/>
+      <w:bookmarkStart w:id="15" w:name="_Tài_liệu_tham"/>
+      <w:bookmarkStart w:id="16" w:name="_Toc360108587"/>
+      <w:bookmarkStart w:id="17" w:name="_Toc1483163"/>
+      <w:bookmarkEnd w:id="15"/>
+      <w:proofErr w:type="spellStart"/>
+      <w:r>
+        <w:t>Tài</w:t>
+      </w:r>
+      <w:proofErr w:type="spellEnd"/>
+      <w:r>
+        <w:t xml:space="preserve"> </w:t>
+      </w:r>
+      <w:proofErr w:type="spellStart"/>
+      <w:r>
+        <w:t>liệu</w:t>
+      </w:r>
+      <w:proofErr w:type="spellEnd"/>
+      <w:r>
+        <w:t xml:space="preserve"> </w:t>
+      </w:r>
+      <w:proofErr w:type="spellStart"/>
+      <w:r>
+        <w:t>tham</w:t>
+      </w:r>
+      <w:proofErr w:type="spellEnd"/>
+      <w:r>
+        <w:t xml:space="preserve"> </w:t>
+      </w:r>
+      <w:proofErr w:type="spellStart"/>
+      <w:r>
+        <w:t>khảo</w:t>
+      </w:r>
       <w:bookmarkEnd w:id="16"/>
-      <w:proofErr w:type="spellStart"/>
-      <w:r>
-        <w:t>Tài</w:t>
-      </w:r>
-      <w:proofErr w:type="spellEnd"/>
-      <w:r>
-        <w:t xml:space="preserve"> </w:t>
-      </w:r>
-      <w:proofErr w:type="spellStart"/>
-      <w:r>
-        <w:t>liệu</w:t>
-      </w:r>
-      <w:proofErr w:type="spellEnd"/>
-      <w:r>
-        <w:t xml:space="preserve"> </w:t>
-      </w:r>
-      <w:proofErr w:type="spellStart"/>
-      <w:r>
-        <w:t>tham</w:t>
-      </w:r>
-      <w:proofErr w:type="spellEnd"/>
-      <w:r>
-        <w:t xml:space="preserve"> </w:t>
-      </w:r>
-      <w:proofErr w:type="spellStart"/>
-      <w:r>
-        <w:t>khảo</w:t>
-      </w:r>
       <w:bookmarkEnd w:id="17"/>
-      <w:bookmarkEnd w:id="18"/>
       <w:proofErr w:type="spellEnd"/>
     </w:p>
     <w:tbl>
@@ -6940,8 +6938,8 @@
           <w:lang w:val="vi-VN"/>
         </w:rPr>
       </w:pPr>
-      <w:bookmarkStart w:id="19" w:name="_Toc360108588"/>
-      <w:bookmarkStart w:id="20" w:name="_Toc1483164"/>
+      <w:bookmarkStart w:id="18" w:name="_Toc360108588"/>
+      <w:bookmarkStart w:id="19" w:name="_Toc1483164"/>
       <w:r>
         <w:rPr>
           <w:rFonts w:ascii="Times New Roman" w:hAnsi="Times New Roman" w:cs="Times New Roman"/>
@@ -6949,7 +6947,7 @@
         </w:rPr>
         <w:t>Yêu cầu</w:t>
       </w:r>
-      <w:bookmarkEnd w:id="19"/>
+      <w:bookmarkEnd w:id="18"/>
       <w:r>
         <w:rPr>
           <w:rFonts w:ascii="Times New Roman" w:hAnsi="Times New Roman" w:cs="Times New Roman"/>
@@ -6957,23 +6955,25 @@
         </w:rPr>
         <w:t xml:space="preserve"> tổng quan</w:t>
       </w:r>
-      <w:bookmarkEnd w:id="20"/>
+      <w:bookmarkEnd w:id="19"/>
     </w:p>
     <w:p>
       <w:pPr>
         <w:pStyle w:val="Heading2"/>
       </w:pPr>
-      <w:bookmarkStart w:id="21" w:name="_Toc360108589"/>
-      <w:bookmarkStart w:id="22" w:name="_Toc1483165"/>
+      <w:bookmarkStart w:id="20" w:name="_Toc360108589"/>
+      <w:bookmarkStart w:id="21" w:name="_Toc1483165"/>
       <w:r>
         <w:t>Mô tả t</w:t>
       </w:r>
       <w:r>
         <w:t>ổng quan</w:t>
       </w:r>
+      <w:bookmarkEnd w:id="20"/>
       <w:bookmarkEnd w:id="21"/>
-      <w:bookmarkEnd w:id="22"/>
     </w:p>
+    <w:bookmarkEnd w:id="0"/>
+    <w:bookmarkEnd w:id="4"/>
     <w:p>
       <w:pPr>
         <w:spacing w:after="120"/>
@@ -7023,7 +7023,7 @@
           <w:szCs w:val="24"/>
           <w:lang w:val="en-GB"/>
         </w:rPr>
-        <w:t xml:space="preserve"> API</w:t>
+        <w:t xml:space="preserve"> API </w:t>
       </w:r>
       <w:r>
         <w:rPr>
@@ -7032,15 +7032,6 @@
           <w:szCs w:val="24"/>
           <w:lang w:val="en-GB"/>
         </w:rPr>
-        <w:t xml:space="preserve"> </w:t>
-      </w:r>
-      <w:r>
-        <w:rPr>
-          <w:rFonts w:ascii="Times New Roman" w:hAnsi="Times New Roman"/>
-          <w:sz w:val="24"/>
-          <w:szCs w:val="24"/>
-          <w:lang w:val="en-GB"/>
-        </w:rPr>
         <w:t>(</w:t>
       </w:r>
       <w:r>
@@ -7057,23 +7048,7 @@
           <w:sz w:val="24"/>
           <w:szCs w:val="24"/>
         </w:rPr>
-        <w:t>‘</w:t>
-      </w:r>
-      <w:r>
-        <w:rPr>
-          <w:rFonts w:ascii="Times New Roman" w:hAnsi="Times New Roman"/>
-          <w:sz w:val="24"/>
-          <w:szCs w:val="24"/>
-        </w:rPr>
-        <w:t>DIRECTORY_ID</w:t>
-      </w:r>
-      <w:r>
-        <w:rPr>
-          <w:rFonts w:ascii="Times New Roman" w:hAnsi="Times New Roman"/>
-          <w:sz w:val="24"/>
-          <w:szCs w:val="24"/>
-        </w:rPr>
-        <w:t>’</w:t>
+        <w:t>‘DIRECTORY_ID’</w:t>
       </w:r>
       <w:r>
         <w:rPr>
@@ -7434,15 +7409,7 @@
           <w:b w:val="0"/>
           <w:sz w:val="24"/>
         </w:rPr>
-        <w:t>)</w:t>
-      </w:r>
-      <w:r>
-        <w:rPr>
-          <w:rFonts w:ascii="Times New Roman" w:hAnsi="Times New Roman"/>
-          <w:b w:val="0"/>
-          <w:sz w:val="24"/>
-        </w:rPr>
-        <w:t xml:space="preserve"> </w:t>
+        <w:t xml:space="preserve">) </w:t>
       </w:r>
       <w:proofErr w:type="spellStart"/>
       <w:r>
@@ -7475,17 +7442,24 @@
       <w:pPr>
         <w:pStyle w:val="Heading2"/>
       </w:pPr>
-      <w:bookmarkStart w:id="23" w:name="_Toc360108591"/>
-      <w:bookmarkStart w:id="24" w:name="_Toc1483166"/>
+      <w:bookmarkStart w:id="22" w:name="_Toc360108591"/>
+      <w:bookmarkStart w:id="23" w:name="_Toc1483166"/>
+      <w:proofErr w:type="spellStart"/>
       <w:r>
         <w:lastRenderedPageBreak/>
-        <w:t xml:space="preserve">Lưu </w:t>
+        <w:t>Lưu</w:t>
+      </w:r>
+      <w:proofErr w:type="spellEnd"/>
+      <w:r>
+        <w:t xml:space="preserve"> </w:t>
+      </w:r>
+      <w:bookmarkEnd w:id="22"/>
+      <w:proofErr w:type="spellStart"/>
+      <w:r>
+        <w:t>đồ</w:t>
       </w:r>
       <w:bookmarkEnd w:id="23"/>
-      <w:r>
-        <w:t>đồ</w:t>
-      </w:r>
-      <w:bookmarkEnd w:id="24"/>
+      <w:proofErr w:type="spellEnd"/>
     </w:p>
     <w:p>
       <w:pPr>
@@ -7511,31 +7485,90 @@
       <w:pPr>
         <w:pStyle w:val="Heading2"/>
       </w:pPr>
-      <w:bookmarkStart w:id="25" w:name="_Toc1483167"/>
-      <w:bookmarkEnd w:id="4"/>
-      <w:r>
-        <w:t>Mô hình</w:t>
-      </w:r>
-      <w:r>
-        <w:t xml:space="preserve"> các tình huố</w:t>
-      </w:r>
-      <w:r>
-        <w:t>ng sử dụng tổng quan</w:t>
+      <w:bookmarkStart w:id="24" w:name="_Toc1483167"/>
+      <w:proofErr w:type="spellStart"/>
+      <w:r>
+        <w:t>Mô</w:t>
+      </w:r>
+      <w:proofErr w:type="spellEnd"/>
+      <w:r>
+        <w:t xml:space="preserve"> </w:t>
+      </w:r>
+      <w:proofErr w:type="spellStart"/>
+      <w:r>
+        <w:t>hình</w:t>
+      </w:r>
+      <w:proofErr w:type="spellEnd"/>
+      <w:r>
+        <w:t xml:space="preserve"> </w:t>
+      </w:r>
+      <w:proofErr w:type="spellStart"/>
+      <w:r>
+        <w:t>các</w:t>
+      </w:r>
+      <w:proofErr w:type="spellEnd"/>
+      <w:r>
+        <w:t xml:space="preserve"> </w:t>
+      </w:r>
+      <w:proofErr w:type="spellStart"/>
+      <w:r>
+        <w:t>tình</w:t>
+      </w:r>
+      <w:proofErr w:type="spellEnd"/>
+      <w:r>
+        <w:t xml:space="preserve"> </w:t>
+      </w:r>
+      <w:proofErr w:type="spellStart"/>
+      <w:r>
+        <w:t>huống</w:t>
+      </w:r>
+      <w:proofErr w:type="spellEnd"/>
+      <w:r>
+        <w:t xml:space="preserve"> </w:t>
+      </w:r>
+      <w:proofErr w:type="spellStart"/>
+      <w:r>
+        <w:t>sử</w:t>
+      </w:r>
+      <w:proofErr w:type="spellEnd"/>
+      <w:r>
+        <w:t xml:space="preserve"> </w:t>
+      </w:r>
+      <w:proofErr w:type="spellStart"/>
+      <w:r>
+        <w:t>dụng</w:t>
+      </w:r>
+      <w:proofErr w:type="spellEnd"/>
+      <w:r>
+        <w:t xml:space="preserve"> </w:t>
+      </w:r>
+      <w:proofErr w:type="spellStart"/>
+      <w:r>
+        <w:t>tổng</w:t>
+      </w:r>
+      <w:proofErr w:type="spellEnd"/>
+      <w:r>
+        <w:t xml:space="preserve"> </w:t>
+      </w:r>
+      <w:proofErr w:type="spellStart"/>
+      <w:r>
+        <w:t>quan</w:t>
+      </w:r>
+      <w:bookmarkEnd w:id="24"/>
+      <w:proofErr w:type="spellEnd"/>
+    </w:p>
+    <w:p>
+      <w:pPr>
+        <w:pStyle w:val="Heading2"/>
+      </w:pPr>
+      <w:bookmarkStart w:id="25" w:name="_Toc1483168"/>
+      <w:r>
+        <w:t>Use-case</w:t>
       </w:r>
       <w:bookmarkEnd w:id="25"/>
     </w:p>
     <w:p>
       <w:pPr>
-        <w:pStyle w:val="Heading2"/>
-      </w:pPr>
-      <w:bookmarkStart w:id="26" w:name="_Toc1483168"/>
-      <w:r>
-        <w:t>Use-case</w:t>
-      </w:r>
-      <w:bookmarkEnd w:id="26"/>
-    </w:p>
-    <w:p>
-      <w:pPr>
         <w:ind w:left="576"/>
         <w:jc w:val="center"/>
         <w:rPr>
@@ -7554,7 +7587,7 @@
           <w:lang w:val="en-GB"/>
         </w:rPr>
         <w:drawing>
-          <wp:inline distT="0" distB="0" distL="0" distR="0" wp14:anchorId="54580108" wp14:editId="78E11387">
+          <wp:inline distT="0" distB="0" distL="0" distR="0" wp14:anchorId="2275F043" wp14:editId="218F106F">
             <wp:extent cx="3314700" cy="1885950"/>
             <wp:effectExtent l="0" t="0" r="0" b="0"/>
             <wp:docPr id="4" name="Picture 4"/>
@@ -7600,13 +7633,34 @@
       <w:pPr>
         <w:pStyle w:val="Heading3"/>
       </w:pPr>
-      <w:bookmarkStart w:id="27" w:name="_Toc360108594"/>
-      <w:bookmarkStart w:id="28" w:name="_Toc1483169"/>
-      <w:r>
-        <w:t>Mô tả các Actor</w:t>
-      </w:r>
+      <w:bookmarkStart w:id="26" w:name="_Toc360108594"/>
+      <w:bookmarkStart w:id="27" w:name="_Toc1483169"/>
+      <w:proofErr w:type="spellStart"/>
+      <w:r>
+        <w:t>Mô</w:t>
+      </w:r>
+      <w:proofErr w:type="spellEnd"/>
+      <w:r>
+        <w:t xml:space="preserve"> </w:t>
+      </w:r>
+      <w:proofErr w:type="spellStart"/>
+      <w:r>
+        <w:t>tả</w:t>
+      </w:r>
+      <w:proofErr w:type="spellEnd"/>
+      <w:r>
+        <w:t xml:space="preserve"> </w:t>
+      </w:r>
+      <w:proofErr w:type="spellStart"/>
+      <w:r>
+        <w:t>các</w:t>
+      </w:r>
+      <w:proofErr w:type="spellEnd"/>
+      <w:r>
+        <w:t xml:space="preserve"> Actor</w:t>
+      </w:r>
+      <w:bookmarkEnd w:id="26"/>
       <w:bookmarkEnd w:id="27"/>
-      <w:bookmarkEnd w:id="28"/>
     </w:p>
     <w:tbl>
       <w:tblPr>
@@ -7671,6 +7725,7 @@
                 <w:lang w:val="en-GB"/>
               </w:rPr>
             </w:pPr>
+            <w:proofErr w:type="spellStart"/>
             <w:r>
               <w:rPr>
                 <w:rFonts w:ascii="Times New Roman" w:eastAsia="Times New Roman" w:hAnsi="Times New Roman"/>
@@ -7678,8 +7733,49 @@
                 <w:szCs w:val="24"/>
                 <w:lang w:val="en-GB"/>
               </w:rPr>
-              <w:t>Tên tác nhân</w:t>
-            </w:r>
+              <w:t>Tên</w:t>
+            </w:r>
+            <w:proofErr w:type="spellEnd"/>
+            <w:r>
+              <w:rPr>
+                <w:rFonts w:ascii="Times New Roman" w:eastAsia="Times New Roman" w:hAnsi="Times New Roman"/>
+                <w:sz w:val="24"/>
+                <w:szCs w:val="24"/>
+                <w:lang w:val="en-GB"/>
+              </w:rPr>
+              <w:t xml:space="preserve"> </w:t>
+            </w:r>
+            <w:proofErr w:type="spellStart"/>
+            <w:r>
+              <w:rPr>
+                <w:rFonts w:ascii="Times New Roman" w:eastAsia="Times New Roman" w:hAnsi="Times New Roman"/>
+                <w:sz w:val="24"/>
+                <w:szCs w:val="24"/>
+                <w:lang w:val="en-GB"/>
+              </w:rPr>
+              <w:t>tác</w:t>
+            </w:r>
+            <w:proofErr w:type="spellEnd"/>
+            <w:r>
+              <w:rPr>
+                <w:rFonts w:ascii="Times New Roman" w:eastAsia="Times New Roman" w:hAnsi="Times New Roman"/>
+                <w:sz w:val="24"/>
+                <w:szCs w:val="24"/>
+                <w:lang w:val="en-GB"/>
+              </w:rPr>
+              <w:t xml:space="preserve"> </w:t>
+            </w:r>
+            <w:proofErr w:type="spellStart"/>
+            <w:r>
+              <w:rPr>
+                <w:rFonts w:ascii="Times New Roman" w:eastAsia="Times New Roman" w:hAnsi="Times New Roman"/>
+                <w:sz w:val="24"/>
+                <w:szCs w:val="24"/>
+                <w:lang w:val="en-GB"/>
+              </w:rPr>
+              <w:t>nhân</w:t>
+            </w:r>
+            <w:proofErr w:type="spellEnd"/>
           </w:p>
         </w:tc>
         <w:tc>
@@ -7700,6 +7796,7 @@
                 <w:lang w:val="en-GB"/>
               </w:rPr>
             </w:pPr>
+            <w:proofErr w:type="spellStart"/>
             <w:r>
               <w:rPr>
                 <w:rFonts w:ascii="Times New Roman" w:eastAsia="Times New Roman" w:hAnsi="Times New Roman"/>
@@ -7707,8 +7804,29 @@
                 <w:szCs w:val="24"/>
                 <w:lang w:val="en-GB"/>
               </w:rPr>
-              <w:t>Định nghĩa</w:t>
-            </w:r>
+              <w:t>Định</w:t>
+            </w:r>
+            <w:proofErr w:type="spellEnd"/>
+            <w:r>
+              <w:rPr>
+                <w:rFonts w:ascii="Times New Roman" w:eastAsia="Times New Roman" w:hAnsi="Times New Roman"/>
+                <w:sz w:val="24"/>
+                <w:szCs w:val="24"/>
+                <w:lang w:val="en-GB"/>
+              </w:rPr>
+              <w:t xml:space="preserve"> </w:t>
+            </w:r>
+            <w:proofErr w:type="spellStart"/>
+            <w:r>
+              <w:rPr>
+                <w:rFonts w:ascii="Times New Roman" w:eastAsia="Times New Roman" w:hAnsi="Times New Roman"/>
+                <w:sz w:val="24"/>
+                <w:szCs w:val="24"/>
+                <w:lang w:val="en-GB"/>
+              </w:rPr>
+              <w:t>nghĩa</w:t>
+            </w:r>
+            <w:proofErr w:type="spellEnd"/>
           </w:p>
         </w:tc>
       </w:tr>
@@ -8088,13 +8206,34 @@
       <w:pPr>
         <w:pStyle w:val="Heading2"/>
       </w:pPr>
-      <w:bookmarkStart w:id="29" w:name="_Toc360108595"/>
-      <w:bookmarkStart w:id="30" w:name="_Toc1483170"/>
-      <w:r>
-        <w:t>Mô tả các Use case</w:t>
-      </w:r>
+      <w:bookmarkStart w:id="28" w:name="_Toc360108595"/>
+      <w:bookmarkStart w:id="29" w:name="_Toc1483170"/>
+      <w:proofErr w:type="spellStart"/>
+      <w:r>
+        <w:t>Mô</w:t>
+      </w:r>
+      <w:proofErr w:type="spellEnd"/>
+      <w:r>
+        <w:t xml:space="preserve"> </w:t>
+      </w:r>
+      <w:proofErr w:type="spellStart"/>
+      <w:r>
+        <w:t>tả</w:t>
+      </w:r>
+      <w:proofErr w:type="spellEnd"/>
+      <w:r>
+        <w:t xml:space="preserve"> </w:t>
+      </w:r>
+      <w:proofErr w:type="spellStart"/>
+      <w:r>
+        <w:t>các</w:t>
+      </w:r>
+      <w:proofErr w:type="spellEnd"/>
+      <w:r>
+        <w:t xml:space="preserve"> Use case</w:t>
+      </w:r>
+      <w:bookmarkEnd w:id="28"/>
       <w:bookmarkEnd w:id="29"/>
-      <w:bookmarkEnd w:id="30"/>
     </w:p>
     <w:tbl>
       <w:tblPr>
@@ -8160,6 +8299,7 @@
                 <w:lang w:val="en-GB"/>
               </w:rPr>
             </w:pPr>
+            <w:proofErr w:type="spellStart"/>
             <w:r>
               <w:rPr>
                 <w:rFonts w:ascii="Times New Roman" w:eastAsia="Times New Roman" w:hAnsi="Times New Roman"/>
@@ -8167,7 +8307,17 @@
                 <w:szCs w:val="24"/>
                 <w:lang w:val="en-GB"/>
               </w:rPr>
-              <w:t>Tên Use Case</w:t>
+              <w:t>Tên</w:t>
+            </w:r>
+            <w:proofErr w:type="spellEnd"/>
+            <w:r>
+              <w:rPr>
+                <w:rFonts w:ascii="Times New Roman" w:eastAsia="Times New Roman" w:hAnsi="Times New Roman"/>
+                <w:sz w:val="24"/>
+                <w:szCs w:val="24"/>
+                <w:lang w:val="en-GB"/>
+              </w:rPr>
+              <w:t xml:space="preserve"> Use Case</w:t>
             </w:r>
           </w:p>
         </w:tc>
@@ -8188,6 +8338,7 @@
                 <w:lang w:val="en-GB"/>
               </w:rPr>
             </w:pPr>
+            <w:proofErr w:type="spellStart"/>
             <w:r>
               <w:rPr>
                 <w:rFonts w:ascii="Times New Roman" w:eastAsia="Times New Roman" w:hAnsi="Times New Roman"/>
@@ -8195,8 +8346,29 @@
                 <w:szCs w:val="24"/>
                 <w:lang w:val="en-GB"/>
               </w:rPr>
-              <w:t>Hệ thống</w:t>
-            </w:r>
+              <w:t>Hệ</w:t>
+            </w:r>
+            <w:proofErr w:type="spellEnd"/>
+            <w:r>
+              <w:rPr>
+                <w:rFonts w:ascii="Times New Roman" w:eastAsia="Times New Roman" w:hAnsi="Times New Roman"/>
+                <w:sz w:val="24"/>
+                <w:szCs w:val="24"/>
+                <w:lang w:val="en-GB"/>
+              </w:rPr>
+              <w:t xml:space="preserve"> </w:t>
+            </w:r>
+            <w:proofErr w:type="spellStart"/>
+            <w:r>
+              <w:rPr>
+                <w:rFonts w:ascii="Times New Roman" w:eastAsia="Times New Roman" w:hAnsi="Times New Roman"/>
+                <w:sz w:val="24"/>
+                <w:szCs w:val="24"/>
+                <w:lang w:val="en-GB"/>
+              </w:rPr>
+              <w:t>thống</w:t>
+            </w:r>
+            <w:proofErr w:type="spellEnd"/>
           </w:p>
         </w:tc>
         <w:tc>
@@ -8216,6 +8388,7 @@
                 <w:lang w:val="en-GB"/>
               </w:rPr>
             </w:pPr>
+            <w:proofErr w:type="spellStart"/>
             <w:r>
               <w:rPr>
                 <w:rFonts w:ascii="Times New Roman" w:eastAsia="Times New Roman" w:hAnsi="Times New Roman"/>
@@ -8223,8 +8396,29 @@
                 <w:szCs w:val="24"/>
                 <w:lang w:val="en-GB"/>
               </w:rPr>
-              <w:t>Định nghĩa</w:t>
-            </w:r>
+              <w:t>Định</w:t>
+            </w:r>
+            <w:proofErr w:type="spellEnd"/>
+            <w:r>
+              <w:rPr>
+                <w:rFonts w:ascii="Times New Roman" w:eastAsia="Times New Roman" w:hAnsi="Times New Roman"/>
+                <w:sz w:val="24"/>
+                <w:szCs w:val="24"/>
+                <w:lang w:val="en-GB"/>
+              </w:rPr>
+              <w:t xml:space="preserve"> </w:t>
+            </w:r>
+            <w:proofErr w:type="spellStart"/>
+            <w:r>
+              <w:rPr>
+                <w:rFonts w:ascii="Times New Roman" w:eastAsia="Times New Roman" w:hAnsi="Times New Roman"/>
+                <w:sz w:val="24"/>
+                <w:szCs w:val="24"/>
+                <w:lang w:val="en-GB"/>
+              </w:rPr>
+              <w:t>nghĩa</w:t>
+            </w:r>
+            <w:proofErr w:type="spellEnd"/>
           </w:p>
         </w:tc>
       </w:tr>
@@ -8277,7 +8471,29 @@
                 <w:szCs w:val="24"/>
                 <w:lang w:val="en-GB"/>
               </w:rPr>
-              <w:t>Open Unsecured Overdraft</w:t>
+              <w:t xml:space="preserve">Open </w:t>
+            </w:r>
+            <w:r>
+              <w:rPr>
+                <w:rFonts w:ascii="Times New Roman" w:eastAsia="Times New Roman" w:hAnsi="Times New Roman"/>
+                <w:color w:val="000000"/>
+                <w:sz w:val="24"/>
+                <w:szCs w:val="24"/>
+                <w:lang w:val="en-GB"/>
+              </w:rPr>
+              <w:t>Uns</w:t>
+            </w:r>
+            <w:bookmarkStart w:id="30" w:name="_GoBack"/>
+            <w:bookmarkEnd w:id="30"/>
+            <w:r>
+              <w:rPr>
+                <w:rFonts w:ascii="Times New Roman" w:eastAsia="Times New Roman" w:hAnsi="Times New Roman"/>
+                <w:color w:val="000000"/>
+                <w:sz w:val="24"/>
+                <w:szCs w:val="24"/>
+                <w:lang w:val="en-GB"/>
+              </w:rPr>
+              <w:t>ecured Overdraft</w:t>
             </w:r>
           </w:p>
         </w:tc>
@@ -8357,15 +8573,7 @@
                 <w:b w:val="0"/>
                 <w:sz w:val="24"/>
               </w:rPr>
-              <w:t xml:space="preserve"> chi</w:t>
-            </w:r>
-            <w:r>
-              <w:rPr>
-                <w:rFonts w:ascii="Times New Roman" w:hAnsi="Times New Roman" w:cs="Times New Roman"/>
-                <w:b w:val="0"/>
-                <w:sz w:val="24"/>
-              </w:rPr>
-              <w:t xml:space="preserve"> </w:t>
+              <w:t xml:space="preserve"> chi </w:t>
             </w:r>
             <w:proofErr w:type="spellStart"/>
             <w:r>
@@ -8404,12 +8612,12 @@
         <w:pStyle w:val="Heading2"/>
       </w:pPr>
       <w:bookmarkStart w:id="31" w:name="_Toc360108596"/>
-      <w:bookmarkStart w:id="32" w:name="_Toc155610000"/>
-      <w:bookmarkStart w:id="33" w:name="_Ref255054510"/>
-      <w:bookmarkStart w:id="34" w:name="_Ref255054514"/>
-      <w:bookmarkStart w:id="35" w:name="_Ref255291176"/>
-      <w:bookmarkStart w:id="36" w:name="_Toc322091323"/>
-      <w:bookmarkStart w:id="37" w:name="_Toc1483171"/>
+      <w:bookmarkStart w:id="32" w:name="_Toc1483171"/>
+      <w:bookmarkStart w:id="33" w:name="_Toc155610000"/>
+      <w:bookmarkStart w:id="34" w:name="_Ref255054510"/>
+      <w:bookmarkStart w:id="35" w:name="_Ref255054514"/>
+      <w:bookmarkStart w:id="36" w:name="_Ref255291176"/>
+      <w:bookmarkStart w:id="37" w:name="_Toc322091323"/>
       <w:proofErr w:type="spellStart"/>
       <w:r>
         <w:t>Sự</w:t>
@@ -8463,7 +8671,7 @@
         <w:t>quan</w:t>
       </w:r>
       <w:bookmarkEnd w:id="31"/>
-      <w:bookmarkEnd w:id="37"/>
+      <w:bookmarkEnd w:id="32"/>
       <w:proofErr w:type="spellEnd"/>
     </w:p>
     <w:p>
@@ -8483,16 +8691,7 @@
           <w:szCs w:val="24"/>
           <w:lang w:val="en-GB"/>
         </w:rPr>
-        <w:t xml:space="preserve">UIUX, </w:t>
-      </w:r>
-      <w:r>
-        <w:rPr>
-          <w:rFonts w:ascii="Times New Roman" w:hAnsi="Times New Roman"/>
-          <w:sz w:val="24"/>
-          <w:szCs w:val="24"/>
-          <w:lang w:val="en-GB"/>
-        </w:rPr>
-        <w:t>OCB</w:t>
+        <w:t>UIUX, OCB</w:t>
       </w:r>
     </w:p>
     <w:p>
@@ -8501,11 +8700,45 @@
       </w:pPr>
       <w:bookmarkStart w:id="38" w:name="_Toc360108597"/>
       <w:bookmarkStart w:id="39" w:name="_Toc1483172"/>
-      <w:r>
-        <w:t>Phạm vi chuyển đổi hệ thống</w:t>
+      <w:proofErr w:type="spellStart"/>
+      <w:r>
+        <w:t>Phạm</w:t>
+      </w:r>
+      <w:proofErr w:type="spellEnd"/>
+      <w:r>
+        <w:t xml:space="preserve"> vi </w:t>
+      </w:r>
+      <w:proofErr w:type="spellStart"/>
+      <w:r>
+        <w:t>chuyển</w:t>
+      </w:r>
+      <w:proofErr w:type="spellEnd"/>
+      <w:r>
+        <w:t xml:space="preserve"> </w:t>
+      </w:r>
+      <w:proofErr w:type="spellStart"/>
+      <w:r>
+        <w:t>đổi</w:t>
+      </w:r>
+      <w:proofErr w:type="spellEnd"/>
+      <w:r>
+        <w:t xml:space="preserve"> </w:t>
+      </w:r>
+      <w:proofErr w:type="spellStart"/>
+      <w:r>
+        <w:t>hệ</w:t>
+      </w:r>
+      <w:proofErr w:type="spellEnd"/>
+      <w:r>
+        <w:t xml:space="preserve"> </w:t>
+      </w:r>
+      <w:proofErr w:type="spellStart"/>
+      <w:r>
+        <w:t>thống</w:t>
       </w:r>
       <w:bookmarkEnd w:id="38"/>
       <w:bookmarkEnd w:id="39"/>
+      <w:proofErr w:type="spellEnd"/>
     </w:p>
     <w:p>
       <w:pPr>
@@ -8520,11 +8753,11 @@
         </w:rPr>
       </w:pPr>
       <w:bookmarkStart w:id="40" w:name="_Toc360108599"/>
-      <w:bookmarkEnd w:id="32"/>
       <w:bookmarkEnd w:id="33"/>
       <w:bookmarkEnd w:id="34"/>
       <w:bookmarkEnd w:id="35"/>
       <w:bookmarkEnd w:id="36"/>
+      <w:bookmarkEnd w:id="37"/>
       <w:r>
         <w:rPr>
           <w:rFonts w:ascii="Times New Roman" w:hAnsi="Times New Roman"/>
@@ -8557,21 +8790,7 @@
           <w:rFonts w:ascii="Times New Roman" w:hAnsi="Times New Roman" w:cs="Times New Roman"/>
           <w:lang w:val="vi-VN"/>
         </w:rPr>
-        <w:t>phát triển</w:t>
-      </w:r>
-      <w:r>
-        <w:rPr>
-          <w:rFonts w:ascii="Times New Roman" w:hAnsi="Times New Roman" w:cs="Times New Roman"/>
-          <w:lang w:val="vi-VN"/>
-        </w:rPr>
-        <w:t xml:space="preserve"> trên </w:t>
-      </w:r>
-      <w:r>
-        <w:rPr>
-          <w:rFonts w:ascii="Times New Roman" w:hAnsi="Times New Roman" w:cs="Times New Roman"/>
-          <w:lang w:val="vi-VN"/>
-        </w:rPr>
-        <w:t>OCB</w:t>
+        <w:t>phát triển trên OCB</w:t>
       </w:r>
       <w:bookmarkEnd w:id="41"/>
     </w:p>
@@ -8584,7 +8803,6 @@
       <w:bookmarkStart w:id="44" w:name="_Tra_cứu_điểm"/>
       <w:bookmarkStart w:id="45" w:name="_Tra_cứu_chi"/>
       <w:bookmarkStart w:id="46" w:name="_Toc1483174"/>
-      <w:bookmarkEnd w:id="0"/>
       <w:bookmarkEnd w:id="42"/>
       <w:bookmarkEnd w:id="43"/>
       <w:bookmarkEnd w:id="44"/>
@@ -8711,6 +8929,7 @@
                 <w:lang w:val="en-GB"/>
               </w:rPr>
             </w:pPr>
+            <w:proofErr w:type="spellStart"/>
             <w:r>
               <w:rPr>
                 <w:rFonts w:ascii="Times New Roman" w:eastAsia="Times New Roman" w:hAnsi="Times New Roman"/>
@@ -8723,6 +8942,7 @@
               </w:rPr>
               <w:t>Tên</w:t>
             </w:r>
+            <w:proofErr w:type="spellEnd"/>
           </w:p>
         </w:tc>
         <w:tc>
@@ -8907,6 +9127,7 @@
                 <w:lang w:val="en-GB"/>
               </w:rPr>
             </w:pPr>
+            <w:proofErr w:type="spellStart"/>
             <w:r>
               <w:rPr>
                 <w:rFonts w:ascii="Times New Roman" w:eastAsia="Times New Roman" w:hAnsi="Times New Roman"/>
@@ -8917,8 +9138,35 @@
                 <w:szCs w:val="24"/>
                 <w:lang w:val="en-GB"/>
               </w:rPr>
-              <w:t>Mô tả</w:t>
-            </w:r>
+              <w:t>Mô</w:t>
+            </w:r>
+            <w:proofErr w:type="spellEnd"/>
+            <w:r>
+              <w:rPr>
+                <w:rFonts w:ascii="Times New Roman" w:eastAsia="Times New Roman" w:hAnsi="Times New Roman"/>
+                <w:b/>
+                <w:bCs/>
+                <w:color w:val="FFFFFF"/>
+                <w:sz w:val="24"/>
+                <w:szCs w:val="24"/>
+                <w:lang w:val="en-GB"/>
+              </w:rPr>
+              <w:t xml:space="preserve"> </w:t>
+            </w:r>
+            <w:proofErr w:type="spellStart"/>
+            <w:r>
+              <w:rPr>
+                <w:rFonts w:ascii="Times New Roman" w:eastAsia="Times New Roman" w:hAnsi="Times New Roman"/>
+                <w:b/>
+                <w:bCs/>
+                <w:color w:val="FFFFFF"/>
+                <w:sz w:val="24"/>
+                <w:szCs w:val="24"/>
+                <w:lang w:val="en-GB"/>
+              </w:rPr>
+              <w:t>tả</w:t>
+            </w:r>
+            <w:proofErr w:type="spellEnd"/>
           </w:p>
         </w:tc>
         <w:tc>
@@ -8947,21 +9195,7 @@
                 <w:rFonts w:ascii="Times New Roman" w:hAnsi="Times New Roman"/>
                 <w:sz w:val="24"/>
               </w:rPr>
-              <w:t xml:space="preserve"> query parameter</w:t>
-            </w:r>
-            <w:r>
-              <w:rPr>
-                <w:rFonts w:ascii="Times New Roman" w:hAnsi="Times New Roman"/>
-                <w:sz w:val="24"/>
-              </w:rPr>
-              <w:t>s</w:t>
-            </w:r>
-            <w:r>
-              <w:rPr>
-                <w:rFonts w:ascii="Times New Roman" w:hAnsi="Times New Roman"/>
-                <w:sz w:val="24"/>
-              </w:rPr>
-              <w:t xml:space="preserve"> </w:t>
+              <w:t xml:space="preserve"> query parameters </w:t>
             </w:r>
             <w:proofErr w:type="spellStart"/>
             <w:r>
@@ -8977,14 +9211,7 @@
                 <w:rFonts w:ascii="Times New Roman" w:hAnsi="Times New Roman"/>
                 <w:sz w:val="24"/>
               </w:rPr>
-              <w:t xml:space="preserve"> API</w:t>
-            </w:r>
-            <w:r>
-              <w:rPr>
-                <w:rFonts w:ascii="Times New Roman" w:hAnsi="Times New Roman"/>
-                <w:sz w:val="24"/>
-              </w:rPr>
-              <w:t xml:space="preserve"> </w:t>
+              <w:t xml:space="preserve"> API </w:t>
             </w:r>
             <w:proofErr w:type="spellStart"/>
             <w:r>
@@ -9089,8 +9316,29 @@
                 <w:sz w:val="24"/>
                 <w:lang w:val="en-AU"/>
               </w:rPr>
+              <w:t xml:space="preserve"> ID </w:t>
+            </w:r>
+            <w:proofErr w:type="spellStart"/>
+            <w:r>
+              <w:rPr>
+                <w:rFonts w:ascii="Times New Roman" w:hAnsi="Times New Roman"/>
+                <w:b w:val="0"/>
+                <w:sz w:val="24"/>
+                <w:lang w:val="en-AU"/>
+              </w:rPr>
+              <w:t>của</w:t>
+            </w:r>
+            <w:proofErr w:type="spellEnd"/>
+            <w:r>
+              <w:rPr>
+                <w:rFonts w:ascii="Times New Roman" w:hAnsi="Times New Roman"/>
+                <w:b w:val="0"/>
+                <w:sz w:val="24"/>
+                <w:lang w:val="en-AU"/>
+              </w:rPr>
               <w:t xml:space="preserve"> </w:t>
             </w:r>
+            <w:proofErr w:type="spellStart"/>
             <w:r>
               <w:rPr>
                 <w:rFonts w:ascii="Times New Roman" w:hAnsi="Times New Roman"/>
@@ -9098,9 +9346,9 @@
                 <w:sz w:val="24"/>
                 <w:lang w:val="en-AU"/>
               </w:rPr>
-              <w:t xml:space="preserve">ID </w:t>
-            </w:r>
-            <w:proofErr w:type="spellStart"/>
+              <w:t>khách</w:t>
+            </w:r>
+            <w:proofErr w:type="spellEnd"/>
             <w:r>
               <w:rPr>
                 <w:rFonts w:ascii="Times New Roman" w:hAnsi="Times New Roman"/>
@@ -9108,9 +9356,9 @@
                 <w:sz w:val="24"/>
                 <w:lang w:val="en-AU"/>
               </w:rPr>
-              <w:t>của</w:t>
-            </w:r>
-            <w:proofErr w:type="spellEnd"/>
+              <w:t xml:space="preserve"> </w:t>
+            </w:r>
+            <w:proofErr w:type="spellStart"/>
             <w:r>
               <w:rPr>
                 <w:rFonts w:ascii="Times New Roman" w:hAnsi="Times New Roman"/>
@@ -9118,6 +9366,36 @@
                 <w:sz w:val="24"/>
                 <w:lang w:val="en-AU"/>
               </w:rPr>
+              <w:t>hàng</w:t>
+            </w:r>
+            <w:proofErr w:type="spellEnd"/>
+            <w:r>
+              <w:rPr>
+                <w:rFonts w:ascii="Times New Roman" w:hAnsi="Times New Roman"/>
+                <w:b w:val="0"/>
+                <w:sz w:val="24"/>
+                <w:lang w:val="en-AU"/>
+              </w:rPr>
+              <w:t xml:space="preserve"> (</w:t>
+            </w:r>
+            <w:proofErr w:type="spellStart"/>
+            <w:r>
+              <w:rPr>
+                <w:rFonts w:ascii="Times New Roman" w:hAnsi="Times New Roman"/>
+                <w:b w:val="0"/>
+                <w:sz w:val="24"/>
+                <w:lang w:val="en-AU"/>
+              </w:rPr>
+              <w:t>Tham</w:t>
+            </w:r>
+            <w:proofErr w:type="spellEnd"/>
+            <w:r>
+              <w:rPr>
+                <w:rFonts w:ascii="Times New Roman" w:hAnsi="Times New Roman"/>
+                <w:b w:val="0"/>
+                <w:sz w:val="24"/>
+                <w:lang w:val="en-AU"/>
+              </w:rPr>
               <w:t xml:space="preserve"> </w:t>
             </w:r>
             <w:proofErr w:type="spellStart"/>
@@ -9128,7 +9406,7 @@
                 <w:sz w:val="24"/>
                 <w:lang w:val="en-AU"/>
               </w:rPr>
-              <w:t>khách</w:t>
+              <w:t>số</w:t>
             </w:r>
             <w:proofErr w:type="spellEnd"/>
             <w:r>
@@ -9148,7 +9426,7 @@
                 <w:sz w:val="24"/>
                 <w:lang w:val="en-AU"/>
               </w:rPr>
-              <w:t>hàng</w:t>
+              <w:t>bắt</w:t>
             </w:r>
             <w:proofErr w:type="spellEnd"/>
             <w:r>
@@ -9158,7 +9436,7 @@
                 <w:sz w:val="24"/>
                 <w:lang w:val="en-AU"/>
               </w:rPr>
-              <w:t xml:space="preserve"> (</w:t>
+              <w:t xml:space="preserve"> </w:t>
             </w:r>
             <w:proofErr w:type="spellStart"/>
             <w:r>
@@ -9168,7 +9446,7 @@
                 <w:sz w:val="24"/>
                 <w:lang w:val="en-AU"/>
               </w:rPr>
-              <w:t>Tham</w:t>
+              <w:t>buộc</w:t>
             </w:r>
             <w:proofErr w:type="spellEnd"/>
             <w:r>
@@ -9178,76 +9456,7 @@
                 <w:sz w:val="24"/>
                 <w:lang w:val="en-AU"/>
               </w:rPr>
-              <w:t xml:space="preserve"> </w:t>
-            </w:r>
-            <w:proofErr w:type="spellStart"/>
-            <w:r>
-              <w:rPr>
-                <w:rFonts w:ascii="Times New Roman" w:hAnsi="Times New Roman"/>
-                <w:b w:val="0"/>
-                <w:sz w:val="24"/>
-                <w:lang w:val="en-AU"/>
-              </w:rPr>
-              <w:t>số</w:t>
-            </w:r>
-            <w:proofErr w:type="spellEnd"/>
-            <w:r>
-              <w:rPr>
-                <w:rFonts w:ascii="Times New Roman" w:hAnsi="Times New Roman"/>
-                <w:b w:val="0"/>
-                <w:sz w:val="24"/>
-                <w:lang w:val="en-AU"/>
-              </w:rPr>
-              <w:t xml:space="preserve"> </w:t>
-            </w:r>
-            <w:proofErr w:type="spellStart"/>
-            <w:r>
-              <w:rPr>
-                <w:rFonts w:ascii="Times New Roman" w:hAnsi="Times New Roman"/>
-                <w:b w:val="0"/>
-                <w:sz w:val="24"/>
-                <w:lang w:val="en-AU"/>
-              </w:rPr>
-              <w:t>bắt</w:t>
-            </w:r>
-            <w:proofErr w:type="spellEnd"/>
-            <w:r>
-              <w:rPr>
-                <w:rFonts w:ascii="Times New Roman" w:hAnsi="Times New Roman"/>
-                <w:b w:val="0"/>
-                <w:sz w:val="24"/>
-                <w:lang w:val="en-AU"/>
-              </w:rPr>
-              <w:t xml:space="preserve"> </w:t>
-            </w:r>
-            <w:proofErr w:type="spellStart"/>
-            <w:r>
-              <w:rPr>
-                <w:rFonts w:ascii="Times New Roman" w:hAnsi="Times New Roman"/>
-                <w:b w:val="0"/>
-                <w:sz w:val="24"/>
-                <w:lang w:val="en-AU"/>
-              </w:rPr>
-              <w:t>buộc</w:t>
-            </w:r>
-            <w:proofErr w:type="spellEnd"/>
-            <w:r>
-              <w:rPr>
-                <w:rFonts w:ascii="Times New Roman" w:hAnsi="Times New Roman"/>
-                <w:b w:val="0"/>
-                <w:sz w:val="24"/>
-                <w:lang w:val="en-AU"/>
-              </w:rPr>
-              <w:t>)</w:t>
-            </w:r>
-            <w:r>
-              <w:rPr>
-                <w:rFonts w:ascii="Times New Roman" w:hAnsi="Times New Roman"/>
-                <w:b w:val="0"/>
-                <w:sz w:val="24"/>
-                <w:lang w:val="en-AU"/>
-              </w:rPr>
-              <w:t>.</w:t>
+              <w:t>).</w:t>
             </w:r>
           </w:p>
           <w:p>
@@ -9258,12 +9467,37 @@
                 <w:sz w:val="24"/>
               </w:rPr>
             </w:pPr>
-            <w:r>
-              <w:rPr>
-                <w:rFonts w:ascii="Times New Roman" w:hAnsi="Times New Roman"/>
-                <w:sz w:val="24"/>
-              </w:rPr>
-              <w:t>Xử lý:</w:t>
+            <w:proofErr w:type="spellStart"/>
+            <w:r>
+              <w:rPr>
+                <w:rFonts w:ascii="Times New Roman" w:hAnsi="Times New Roman"/>
+                <w:sz w:val="24"/>
+              </w:rPr>
+              <w:t>Xử</w:t>
+            </w:r>
+            <w:proofErr w:type="spellEnd"/>
+            <w:r>
+              <w:rPr>
+                <w:rFonts w:ascii="Times New Roman" w:hAnsi="Times New Roman"/>
+                <w:sz w:val="24"/>
+              </w:rPr>
+              <w:t xml:space="preserve"> </w:t>
+            </w:r>
+            <w:proofErr w:type="spellStart"/>
+            <w:r>
+              <w:rPr>
+                <w:rFonts w:ascii="Times New Roman" w:hAnsi="Times New Roman"/>
+                <w:sz w:val="24"/>
+              </w:rPr>
+              <w:t>lý</w:t>
+            </w:r>
+            <w:proofErr w:type="spellEnd"/>
+            <w:r>
+              <w:rPr>
+                <w:rFonts w:ascii="Times New Roman" w:hAnsi="Times New Roman"/>
+                <w:sz w:val="24"/>
+              </w:rPr>
+              <w:t>:</w:t>
             </w:r>
           </w:p>
           <w:p>
@@ -9919,6 +10153,7 @@
                 <w:lang w:val="en-GB"/>
               </w:rPr>
             </w:pPr>
+            <w:proofErr w:type="spellStart"/>
             <w:r>
               <w:rPr>
                 <w:rFonts w:ascii="Times New Roman" w:eastAsia="Times New Roman" w:hAnsi="Times New Roman"/>
@@ -9930,8 +10165,35 @@
                 <w:lang w:val="en-GB"/>
               </w:rPr>
               <w:lastRenderedPageBreak/>
-              <w:t>Tác nhân</w:t>
-            </w:r>
+              <w:t>Tác</w:t>
+            </w:r>
+            <w:proofErr w:type="spellEnd"/>
+            <w:r>
+              <w:rPr>
+                <w:rFonts w:ascii="Times New Roman" w:eastAsia="Times New Roman" w:hAnsi="Times New Roman"/>
+                <w:b/>
+                <w:bCs/>
+                <w:color w:val="FFFFFF"/>
+                <w:sz w:val="24"/>
+                <w:szCs w:val="24"/>
+                <w:lang w:val="en-GB"/>
+              </w:rPr>
+              <w:t xml:space="preserve"> </w:t>
+            </w:r>
+            <w:proofErr w:type="spellStart"/>
+            <w:r>
+              <w:rPr>
+                <w:rFonts w:ascii="Times New Roman" w:eastAsia="Times New Roman" w:hAnsi="Times New Roman"/>
+                <w:b/>
+                <w:bCs/>
+                <w:color w:val="FFFFFF"/>
+                <w:sz w:val="24"/>
+                <w:szCs w:val="24"/>
+                <w:lang w:val="en-GB"/>
+              </w:rPr>
+              <w:t>nhân</w:t>
+            </w:r>
+            <w:proofErr w:type="spellEnd"/>
           </w:p>
         </w:tc>
         <w:tc>
@@ -9976,6 +10238,7 @@
                 <w:lang w:val="en-GB"/>
               </w:rPr>
             </w:pPr>
+            <w:proofErr w:type="spellStart"/>
             <w:r>
               <w:rPr>
                 <w:rFonts w:ascii="Times New Roman" w:eastAsia="Times New Roman" w:hAnsi="Times New Roman"/>
@@ -9986,8 +10249,87 @@
                 <w:szCs w:val="24"/>
                 <w:lang w:val="en-GB"/>
               </w:rPr>
-              <w:t>Điều kiện đầu vào</w:t>
-            </w:r>
+              <w:t>Điều</w:t>
+            </w:r>
+            <w:proofErr w:type="spellEnd"/>
+            <w:r>
+              <w:rPr>
+                <w:rFonts w:ascii="Times New Roman" w:eastAsia="Times New Roman" w:hAnsi="Times New Roman"/>
+                <w:b/>
+                <w:bCs/>
+                <w:color w:val="FFFFFF"/>
+                <w:sz w:val="24"/>
+                <w:szCs w:val="24"/>
+                <w:lang w:val="en-GB"/>
+              </w:rPr>
+              <w:t xml:space="preserve"> </w:t>
+            </w:r>
+            <w:proofErr w:type="spellStart"/>
+            <w:r>
+              <w:rPr>
+                <w:rFonts w:ascii="Times New Roman" w:eastAsia="Times New Roman" w:hAnsi="Times New Roman"/>
+                <w:b/>
+                <w:bCs/>
+                <w:color w:val="FFFFFF"/>
+                <w:sz w:val="24"/>
+                <w:szCs w:val="24"/>
+                <w:lang w:val="en-GB"/>
+              </w:rPr>
+              <w:t>kiện</w:t>
+            </w:r>
+            <w:proofErr w:type="spellEnd"/>
+            <w:r>
+              <w:rPr>
+                <w:rFonts w:ascii="Times New Roman" w:eastAsia="Times New Roman" w:hAnsi="Times New Roman"/>
+                <w:b/>
+                <w:bCs/>
+                <w:color w:val="FFFFFF"/>
+                <w:sz w:val="24"/>
+                <w:szCs w:val="24"/>
+                <w:lang w:val="en-GB"/>
+              </w:rPr>
+              <w:t xml:space="preserve"> </w:t>
+            </w:r>
+            <w:proofErr w:type="spellStart"/>
+            <w:r>
+              <w:rPr>
+                <w:rFonts w:ascii="Times New Roman" w:eastAsia="Times New Roman" w:hAnsi="Times New Roman"/>
+                <w:b/>
+                <w:bCs/>
+                <w:color w:val="FFFFFF"/>
+                <w:sz w:val="24"/>
+                <w:szCs w:val="24"/>
+                <w:lang w:val="en-GB"/>
+              </w:rPr>
+              <w:t>đầu</w:t>
+            </w:r>
+            <w:proofErr w:type="spellEnd"/>
+            <w:r>
+              <w:rPr>
+                <w:rFonts w:ascii="Times New Roman" w:eastAsia="Times New Roman" w:hAnsi="Times New Roman"/>
+                <w:b/>
+                <w:bCs/>
+                <w:color w:val="FFFFFF"/>
+                <w:sz w:val="24"/>
+                <w:szCs w:val="24"/>
+                <w:lang w:val="en-GB"/>
+              </w:rPr>
+              <w:t xml:space="preserve"> </w:t>
+            </w:r>
+            <w:proofErr w:type="spellStart"/>
+            <w:r>
+              <w:rPr>
+                <w:rFonts w:ascii="Times New Roman" w:eastAsia="Times New Roman" w:hAnsi="Times New Roman"/>
+                <w:b/>
+                <w:bCs/>
+                <w:color w:val="FFFFFF"/>
+                <w:sz w:val="24"/>
+                <w:szCs w:val="24"/>
+                <w:lang w:val="en-GB"/>
+              </w:rPr>
+              <w:t>vào</w:t>
+            </w:r>
+            <w:proofErr w:type="spellEnd"/>
           </w:p>
         </w:tc>
         <w:tc>
@@ -10184,6 +10526,7 @@
                 <w:lang w:val="en-GB"/>
               </w:rPr>
             </w:pPr>
+            <w:proofErr w:type="spellStart"/>
             <w:r>
               <w:rPr>
                 <w:rFonts w:ascii="Times New Roman" w:eastAsia="Times New Roman" w:hAnsi="Times New Roman"/>
@@ -10194,8 +10537,35 @@
                 <w:szCs w:val="24"/>
                 <w:lang w:val="en-GB"/>
               </w:rPr>
-              <w:t>Kết quả</w:t>
-            </w:r>
+              <w:t>Kết</w:t>
+            </w:r>
+            <w:proofErr w:type="spellEnd"/>
+            <w:r>
+              <w:rPr>
+                <w:rFonts w:ascii="Times New Roman" w:eastAsia="Times New Roman" w:hAnsi="Times New Roman"/>
+                <w:b/>
+                <w:bCs/>
+                <w:color w:val="FFFFFF"/>
+                <w:sz w:val="24"/>
+                <w:szCs w:val="24"/>
+                <w:lang w:val="en-GB"/>
+              </w:rPr>
+              <w:t xml:space="preserve"> </w:t>
+            </w:r>
+            <w:proofErr w:type="spellStart"/>
+            <w:r>
+              <w:rPr>
+                <w:rFonts w:ascii="Times New Roman" w:eastAsia="Times New Roman" w:hAnsi="Times New Roman"/>
+                <w:b/>
+                <w:bCs/>
+                <w:color w:val="FFFFFF"/>
+                <w:sz w:val="24"/>
+                <w:szCs w:val="24"/>
+                <w:lang w:val="en-GB"/>
+              </w:rPr>
+              <w:t>quả</w:t>
+            </w:r>
+            <w:proofErr w:type="spellEnd"/>
           </w:p>
         </w:tc>
         <w:tc>
@@ -11073,7 +11443,7 @@
           <w:noProof/>
         </w:rPr>
         <w:drawing>
-          <wp:inline distT="0" distB="0" distL="0" distR="0" wp14:anchorId="53433488" wp14:editId="0CBC2827">
+          <wp:inline distT="0" distB="0" distL="0" distR="0" wp14:anchorId="087640DA" wp14:editId="3BA2AC75">
             <wp:extent cx="5394960" cy="3771900"/>
             <wp:effectExtent l="0" t="0" r="0" b="0"/>
             <wp:docPr id="6" name="Picture 6"/>
@@ -11141,7 +11511,7 @@
         </w:rPr>
         <w:lastRenderedPageBreak/>
         <w:drawing>
-          <wp:inline distT="0" distB="0" distL="0" distR="0" wp14:anchorId="5E3E0AC6" wp14:editId="0D30443F">
+          <wp:inline distT="0" distB="0" distL="0" distR="0" wp14:anchorId="6ABEE65C" wp14:editId="389839CE">
             <wp:extent cx="2232853" cy="6325148"/>
             <wp:effectExtent l="0" t="0" r="0" b="0"/>
             <wp:docPr id="1" name="Picture 1"/>
@@ -11182,10 +11552,36 @@
         <w:pStyle w:val="Heading3"/>
       </w:pPr>
       <w:bookmarkStart w:id="48" w:name="_Toc1483176"/>
-      <w:r>
-        <w:t>Quy tắc nghiệp vụ</w:t>
+      <w:proofErr w:type="spellStart"/>
+      <w:r>
+        <w:t>Quy</w:t>
+      </w:r>
+      <w:proofErr w:type="spellEnd"/>
+      <w:r>
+        <w:t xml:space="preserve"> </w:t>
+      </w:r>
+      <w:proofErr w:type="spellStart"/>
+      <w:r>
+        <w:t>tắc</w:t>
+      </w:r>
+      <w:proofErr w:type="spellEnd"/>
+      <w:r>
+        <w:t xml:space="preserve"> </w:t>
+      </w:r>
+      <w:proofErr w:type="spellStart"/>
+      <w:r>
+        <w:t>nghiệp</w:t>
+      </w:r>
+      <w:proofErr w:type="spellEnd"/>
+      <w:r>
+        <w:t xml:space="preserve"> </w:t>
+      </w:r>
+      <w:proofErr w:type="spellStart"/>
+      <w:r>
+        <w:t>vụ</w:t>
       </w:r>
       <w:bookmarkEnd w:id="48"/>
+      <w:proofErr w:type="spellEnd"/>
     </w:p>
     <w:tbl>
       <w:tblPr>
@@ -11293,6 +11689,7 @@
                 <w:lang w:val="en-GB"/>
               </w:rPr>
             </w:pPr>
+            <w:proofErr w:type="spellStart"/>
             <w:r>
               <w:rPr>
                 <w:rFonts w:ascii="Times New Roman" w:eastAsia="Times New Roman" w:hAnsi="Times New Roman"/>
@@ -11303,8 +11700,35 @@
                 <w:szCs w:val="24"/>
                 <w:lang w:val="en-GB"/>
               </w:rPr>
-              <w:t>Mô tả</w:t>
-            </w:r>
+              <w:t>Mô</w:t>
+            </w:r>
+            <w:proofErr w:type="spellEnd"/>
+            <w:r>
+              <w:rPr>
+                <w:rFonts w:ascii="Times New Roman" w:eastAsia="Times New Roman" w:hAnsi="Times New Roman"/>
+                <w:b/>
+                <w:bCs/>
+                <w:color w:val="FFFFFF"/>
+                <w:sz w:val="24"/>
+                <w:szCs w:val="24"/>
+                <w:lang w:val="en-GB"/>
+              </w:rPr>
+              <w:t xml:space="preserve"> </w:t>
+            </w:r>
+            <w:proofErr w:type="spellStart"/>
+            <w:r>
+              <w:rPr>
+                <w:rFonts w:ascii="Times New Roman" w:eastAsia="Times New Roman" w:hAnsi="Times New Roman"/>
+                <w:b/>
+                <w:bCs/>
+                <w:color w:val="FFFFFF"/>
+                <w:sz w:val="24"/>
+                <w:szCs w:val="24"/>
+                <w:lang w:val="en-GB"/>
+              </w:rPr>
+              <w:t>tả</w:t>
+            </w:r>
+            <w:proofErr w:type="spellEnd"/>
           </w:p>
         </w:tc>
       </w:tr>
@@ -11676,21 +12100,7 @@
                 <w:rFonts w:ascii="Times New Roman" w:hAnsi="Times New Roman"/>
                 <w:sz w:val="24"/>
               </w:rPr>
-              <w:t>1</w:t>
-            </w:r>
-            <w:r>
-              <w:rPr>
-                <w:rFonts w:ascii="Times New Roman" w:hAnsi="Times New Roman"/>
-                <w:sz w:val="24"/>
-              </w:rPr>
-              <w:t>.</w:t>
-            </w:r>
-            <w:r>
-              <w:rPr>
-                <w:rFonts w:ascii="Times New Roman" w:hAnsi="Times New Roman"/>
-                <w:sz w:val="24"/>
-              </w:rPr>
-              <w:t>2</w:t>
+              <w:t>1.2</w:t>
             </w:r>
             <w:r>
               <w:rPr>
@@ -11838,14 +12248,7 @@
                 <w:rFonts w:ascii="Times New Roman" w:hAnsi="Times New Roman"/>
                 <w:sz w:val="24"/>
               </w:rPr>
-              <w:t xml:space="preserve">UIUX </w:t>
-            </w:r>
-            <w:r>
-              <w:rPr>
-                <w:rFonts w:ascii="Times New Roman" w:hAnsi="Times New Roman"/>
-                <w:sz w:val="24"/>
-              </w:rPr>
-              <w:t>.</w:t>
+              <w:t>UIUX .</w:t>
             </w:r>
             <w:proofErr w:type="gramEnd"/>
           </w:p>
@@ -11884,14 +12287,7 @@
                 <w:rFonts w:ascii="Times New Roman" w:hAnsi="Times New Roman"/>
                 <w:sz w:val="24"/>
               </w:rPr>
-              <w:t>1.</w:t>
-            </w:r>
-            <w:r>
-              <w:rPr>
-                <w:rFonts w:ascii="Times New Roman" w:hAnsi="Times New Roman"/>
-                <w:sz w:val="24"/>
-              </w:rPr>
-              <w:t>3</w:t>
+              <w:t>1.3</w:t>
             </w:r>
             <w:r>
               <w:rPr>
@@ -12141,6 +12537,15 @@
     </w:p>
     <w:p>
       <w:pPr>
+        <w:rPr>
+          <w:lang w:val="en-GB"/>
+        </w:rPr>
+      </w:pPr>
+    </w:p>
+    <w:p>
+      <w:pPr>
+        <w:spacing w:after="120"/>
+        <w:ind w:left="576"/>
         <w:rPr>
           <w:lang w:val="en-GB"/>
         </w:rPr>
@@ -17437,21 +17842,12 @@
 </file>
 
 <file path=customXml/item1.xml><?xml version="1.0" encoding="utf-8"?>
-<?mso-contentType ?>
-<FormTemplates xmlns="http://schemas.microsoft.com/sharepoint/v3/contenttype/forms">
-  <Display>DocumentLibraryForm</Display>
-  <Edit>DocumentLibraryForm</Edit>
-  <New>DocumentLibraryForm</New>
-</FormTemplates>
-</file>
-
-<file path=customXml/item2.xml><?xml version="1.0" encoding="utf-8"?>
 <p:properties xmlns:p="http://schemas.microsoft.com/office/2006/metadata/properties" xmlns:xsi="http://www.w3.org/2001/XMLSchema-instance" xmlns:pc="http://schemas.microsoft.com/office/infopath/2007/PartnerControls">
   <documentManagement/>
 </p:properties>
 </file>
 
-<file path=customXml/item3.xml><?xml version="1.0" encoding="utf-8"?>
+<file path=customXml/item2.xml><?xml version="1.0" encoding="utf-8"?>
 <ct:contentTypeSchema xmlns:ct="http://schemas.microsoft.com/office/2006/metadata/contentType" xmlns:ma="http://schemas.microsoft.com/office/2006/metadata/properties/metaAttributes" ct:_="" ma:_="" ma:contentTypeName="Document" ma:contentTypeID="0x01010082DEED7BFA109F4C8438E92A6179E52B" ma:contentTypeVersion="9" ma:contentTypeDescription="Create a new document." ma:contentTypeScope="" ma:versionID="99216f759ea301550e004eb40e1e193b">
   <xsd:schema xmlns:xsd="http://www.w3.org/2001/XMLSchema" xmlns:xs="http://www.w3.org/2001/XMLSchema" xmlns:p="http://schemas.microsoft.com/office/2006/metadata/properties" xmlns:ns2="fc206965-82db-440a-afd7-ba370a591ca8" xmlns:ns3="616d3113-a5a3-4d9a-b9f6-4269ad723217" targetNamespace="http://schemas.microsoft.com/office/2006/metadata/properties" ma:root="true" ma:fieldsID="2fa5abea63afcadf9a9de57d25f2aa5a" ns2:_="" ns3:_="">
     <xsd:import namespace="fc206965-82db-440a-afd7-ba370a591ca8"/>
@@ -17648,19 +18044,20 @@
 </ct:contentTypeSchema>
 </file>
 
+<file path=customXml/item3.xml><?xml version="1.0" encoding="utf-8"?>
+<?mso-contentType ?>
+<FormTemplates xmlns="http://schemas.microsoft.com/sharepoint/v3/contenttype/forms">
+  <Display>DocumentLibraryForm</Display>
+  <Edit>DocumentLibraryForm</Edit>
+  <New>DocumentLibraryForm</New>
+</FormTemplates>
+</file>
+
 <file path=customXml/item4.xml><?xml version="1.0" encoding="utf-8"?>
 <b:Sources xmlns:b="http://schemas.openxmlformats.org/officeDocument/2006/bibliography" xmlns="http://schemas.openxmlformats.org/officeDocument/2006/bibliography" SelectedStyle="\APA.XSL" StyleName="APA"/>
 </file>
 
 <file path=customXml/itemProps1.xml><?xml version="1.0" encoding="utf-8"?>
-<ds:datastoreItem xmlns:ds="http://schemas.openxmlformats.org/officeDocument/2006/customXml" ds:itemID="{B515C4D9-A1A9-4111-80CE-D81C055A1B7C}">
-  <ds:schemaRefs>
-    <ds:schemaRef ds:uri="http://schemas.microsoft.com/sharepoint/v3/contenttype/forms"/>
-  </ds:schemaRefs>
-</ds:datastoreItem>
-</file>
-
-<file path=customXml/itemProps2.xml><?xml version="1.0" encoding="utf-8"?>
 <ds:datastoreItem xmlns:ds="http://schemas.openxmlformats.org/officeDocument/2006/customXml" ds:itemID="{09396C44-94FC-4271-BFB7-645A18F5BFED}">
   <ds:schemaRefs>
     <ds:schemaRef ds:uri="http://schemas.microsoft.com/office/2006/metadata/properties"/>
@@ -17669,7 +18066,7 @@
 </ds:datastoreItem>
 </file>
 
-<file path=customXml/itemProps3.xml><?xml version="1.0" encoding="utf-8"?>
+<file path=customXml/itemProps2.xml><?xml version="1.0" encoding="utf-8"?>
 <ds:datastoreItem xmlns:ds="http://schemas.openxmlformats.org/officeDocument/2006/customXml" ds:itemID="{6074F401-07C3-4881-A1B7-5F55C7B9976D}">
   <ds:schemaRefs>
     <ds:schemaRef ds:uri="http://schemas.microsoft.com/office/2006/metadata/contentType"/>
@@ -17688,8 +18085,16 @@
 </ds:datastoreItem>
 </file>
 
+<file path=customXml/itemProps3.xml><?xml version="1.0" encoding="utf-8"?>
+<ds:datastoreItem xmlns:ds="http://schemas.openxmlformats.org/officeDocument/2006/customXml" ds:itemID="{B515C4D9-A1A9-4111-80CE-D81C055A1B7C}">
+  <ds:schemaRefs>
+    <ds:schemaRef ds:uri="http://schemas.microsoft.com/sharepoint/v3/contenttype/forms"/>
+  </ds:schemaRefs>
+</ds:datastoreItem>
+</file>
+
 <file path=customXml/itemProps4.xml><?xml version="1.0" encoding="utf-8"?>
-<ds:datastoreItem xmlns:ds="http://schemas.openxmlformats.org/officeDocument/2006/customXml" ds:itemID="{496C0DB4-8BDF-4636-BABB-5A86B9B2F6AB}">
+<ds:datastoreItem xmlns:ds="http://schemas.openxmlformats.org/officeDocument/2006/customXml" ds:itemID="{664F195F-E133-43BB-A22F-850AB8F099D4}">
   <ds:schemaRefs>
     <ds:schemaRef ds:uri="http://schemas.openxmlformats.org/officeDocument/2006/bibliography"/>
   </ds:schemaRefs>

</xml_diff>